<commit_message>
didnt push yesterday, checkpoint in case i screw up
</commit_message>
<xml_diff>
--- a/templates/template1.docx
+++ b/templates/template1.docx
@@ -72,19 +72,22 @@
         <w:t>Degree  | </w:t>
       </w:r>
       <w:r>
-        <w:t>D</w:t>
-      </w:r>
-      <w:r>
-        <w:t>ate</w:t>
-      </w:r>
-      <w:r>
-        <w:t> | </w:t>
-      </w:r>
-      <w:r>
-        <w:t>S</w:t>
+        <w:t>Grad</w:t>
       </w:r>
       <w:bookmarkStart w:id="0" w:name="_GoBack"/>
       <w:bookmarkEnd w:id="0"/>
+      <w:r>
+        <w:t>D</w:t>
+      </w:r>
+      <w:r>
+        <w:t>ate</w:t>
+      </w:r>
+      <w:r>
+        <w:t> | </w:t>
+      </w:r>
+      <w:r>
+        <w:t>S</w:t>
+      </w:r>
       <w:r>
         <w:t>chool</w:t>
       </w:r>
@@ -120,6 +123,7 @@
           <w:ilvl w:val="0"/>
           <w:numId w:val="2"/>
         </w:numPr>
+        <w:spacing w:after="0"/>
       </w:pPr>
       <w:r>
         <w:t>Coursework</w:t>
@@ -131,14 +135,6 @@
     <w:p>
       <w:pPr>
         <w:pStyle w:val="Heading"/>
-      </w:pPr>
-      <w:r>
-        <w:t>Skills</w:t>
-      </w:r>
-    </w:p>
-    <w:p>
-      <w:pPr>
-        <w:pStyle w:val="Heading2"/>
       </w:pPr>
       <w:r>
         <w:t>Certifications</w:t>
@@ -151,18 +147,39 @@
           <w:ilvl w:val="0"/>
           <w:numId w:val="2"/>
         </w:numPr>
-      </w:pPr>
+        <w:spacing w:after="0"/>
+      </w:pPr>
+      <w:bookmarkStart w:id="1" w:name="_Hlk23757618"/>
       <w:r>
         <w:t>CertificationName</w:t>
       </w:r>
       <w:r>
-        <w:t xml:space="preserve"> — MONTH</w:t>
-      </w:r>
-      <w:r>
-        <w:t>/</w:t>
-      </w:r>
-      <w:r>
-        <w:t>YEAR</w:t>
+        <w:t xml:space="preserve"> </w:t>
+      </w:r>
+      <w:bookmarkEnd w:id="1"/>
+      <w:r>
+        <w:t xml:space="preserve">, </w:t>
+      </w:r>
+      <w:bookmarkStart w:id="2" w:name="_Hlk23757643"/>
+      <w:r>
+        <w:t>CertificationAssociation</w:t>
+      </w:r>
+      <w:bookmarkEnd w:id="2"/>
+      <w:r>
+        <w:t xml:space="preserve">— </w:t>
+      </w:r>
+      <w:bookmarkStart w:id="3" w:name="_Hlk23757663"/>
+      <w:r>
+        <w:t>CertificationDate</w:t>
+      </w:r>
+      <w:bookmarkEnd w:id="3"/>
+    </w:p>
+    <w:p>
+      <w:pPr>
+        <w:pStyle w:val="Heading"/>
+      </w:pPr>
+      <w:r>
+        <w:t>Skills</w:t>
       </w:r>
     </w:p>
     <w:p>
@@ -170,7 +187,7 @@
         <w:pStyle w:val="Heading2"/>
       </w:pPr>
       <w:r>
-        <w:t>Leadership &amp; Communication</w:t>
+        <w:t>Technical Skills</w:t>
       </w:r>
     </w:p>
     <w:p>
@@ -182,15 +199,17 @@
         </w:numPr>
       </w:pPr>
       <w:r>
-        <w:t>leadershipSkills</w:t>
-      </w:r>
-    </w:p>
-    <w:p>
-      <w:pPr>
-        <w:pStyle w:val="Heading2"/>
-      </w:pPr>
-      <w:r>
-        <w:t>Technical Skills</w:t>
+        <w:rPr>
+          <w:b/>
+          <w:bCs/>
+        </w:rPr>
+        <w:t>Languages</w:t>
+      </w:r>
+      <w:r>
+        <w:t xml:space="preserve">: </w:t>
+      </w:r>
+      <w:r>
+        <w:t xml:space="preserve"> LangSkills</w:t>
       </w:r>
     </w:p>
     <w:p>
@@ -206,10 +225,13 @@
           <w:b/>
           <w:bCs/>
         </w:rPr>
-        <w:t>Languages</w:t>
+        <w:t>Frameworks</w:t>
       </w:r>
       <w:r>
         <w:t xml:space="preserve">: </w:t>
+      </w:r>
+      <w:r>
+        <w:t xml:space="preserve">FrameSkills </w:t>
       </w:r>
     </w:p>
     <w:p>
@@ -225,10 +247,56 @@
           <w:b/>
           <w:bCs/>
         </w:rPr>
-        <w:t>Frameworks</w:t>
+        <w:t>Technologies &amp; Software</w:t>
       </w:r>
       <w:r>
         <w:t xml:space="preserve">: </w:t>
+      </w:r>
+      <w:r>
+        <w:t>TechSkills</w:t>
+      </w:r>
+    </w:p>
+    <w:p>
+      <w:pPr>
+        <w:pStyle w:val="Heading"/>
+      </w:pPr>
+      <w:r>
+        <w:t>Projects</w:t>
+      </w:r>
+    </w:p>
+    <w:p>
+      <w:pPr>
+        <w:pStyle w:val="Heading2"/>
+      </w:pPr>
+      <w:r>
+        <w:t>ProjName</w:t>
+      </w:r>
+      <w:r>
+        <w:t> | </w:t>
+      </w:r>
+      <w:r>
+        <w:t>ProjAssiociation</w:t>
+      </w:r>
+      <w:r>
+        <w:t xml:space="preserve">, </w:t>
+      </w:r>
+      <w:r>
+        <w:t>Pro</w:t>
+      </w:r>
+      <w:r>
+        <w:t>j</w:t>
+      </w:r>
+      <w:r>
+        <w:t>LOCATIOn</w:t>
+      </w:r>
+      <w:r>
+        <w:t>| </w:t>
+      </w:r>
+      <w:r>
+        <w:t>Proj</w:t>
+      </w:r>
+      <w:r>
+        <w:t>date</w:t>
       </w:r>
     </w:p>
     <w:p>
@@ -240,36 +308,7 @@
         </w:numPr>
       </w:pPr>
       <w:r>
-        <w:rPr>
-          <w:b/>
-          <w:bCs/>
-        </w:rPr>
-        <w:t>Technologies &amp; Software</w:t>
-      </w:r>
-      <w:r>
-        <w:t xml:space="preserve">: </w:t>
-      </w:r>
-    </w:p>
-    <w:p>
-      <w:pPr>
-        <w:pStyle w:val="Heading"/>
-      </w:pPr>
-      <w:r>
-        <w:t>Projects</w:t>
-      </w:r>
-    </w:p>
-    <w:p>
-      <w:pPr>
-        <w:pStyle w:val="Heading2"/>
-      </w:pPr>
-      <w:r>
-        <w:t>Project name | company</w:t>
-      </w:r>
-      <w:r>
-        <w:t>, LOCATIOn</w:t>
-      </w:r>
-      <w:r>
-        <w:t>| dates</w:t>
+        <w:t>ProjInfo1</w:t>
       </w:r>
     </w:p>
     <w:p>
@@ -281,7 +320,35 @@
         </w:numPr>
       </w:pPr>
       <w:r>
-        <w:t>Project1</w:t>
+        <w:t>Proj</w:t>
+      </w:r>
+      <w:r>
+        <w:t>Info2</w:t>
+      </w:r>
+    </w:p>
+    <w:p>
+      <w:pPr>
+        <w:pStyle w:val="Heading"/>
+      </w:pPr>
+      <w:r>
+        <w:t>Experience</w:t>
+      </w:r>
+    </w:p>
+    <w:p>
+      <w:pPr>
+        <w:pStyle w:val="Heading2"/>
+      </w:pPr>
+      <w:r>
+        <w:t>Jobtitle | </w:t>
+      </w:r>
+      <w:r>
+        <w:t>JobOrg</w:t>
+      </w:r>
+      <w:r>
+        <w:t> | </w:t>
+      </w:r>
+      <w:r>
+        <w:t>JobStartdate - JobEndDate</w:t>
       </w:r>
     </w:p>
     <w:p>
@@ -293,35 +360,7 @@
         </w:numPr>
       </w:pPr>
       <w:r>
-        <w:t>Project2</w:t>
-      </w:r>
-    </w:p>
-    <w:p>
-      <w:pPr>
-        <w:pStyle w:val="Heading"/>
-      </w:pPr>
-      <w:r>
-        <w:t>Experience</w:t>
-      </w:r>
-    </w:p>
-    <w:p>
-      <w:pPr>
-        <w:pStyle w:val="Heading2"/>
-      </w:pPr>
-      <w:r>
-        <w:t>Job title | company | dates</w:t>
-      </w:r>
-    </w:p>
-    <w:p>
-      <w:pPr>
-        <w:pStyle w:val="ListBullet"/>
-        <w:numPr>
-          <w:ilvl w:val="0"/>
-          <w:numId w:val="2"/>
-        </w:numPr>
-      </w:pPr>
-      <w:r>
-        <w:t>jobExperience</w:t>
+        <w:t>JobInfo1</w:t>
       </w:r>
     </w:p>
     <w:sectPr>

</xml_diff>